<commit_message>
Made Customer.State nullable and tested CustomerController endpoints.
</commit_message>
<xml_diff>
--- a/Lab 5/MIS 442 Lab 5 - CKnittel.docx
+++ b/Lab 5/MIS 442 Lab 5 - CKnittel.docx
@@ -339,6 +339,7 @@
         <w:pStyle w:val="Heading1"/>
       </w:pPr>
       <w:r>
+        <w:lastRenderedPageBreak/>
         <w:t>Customer REST API</w:t>
       </w:r>
     </w:p>
@@ -350,7 +351,322 @@
         <w:t>Get All Customers</w:t>
       </w:r>
     </w:p>
-    <w:p/>
+    <w:p>
+      <w:r>
+        <w:drawing>
+          <wp:inline distT="0" distB="0" distL="0" distR="0" wp14:anchorId="21DD7E18" wp14:editId="4E80C048">
+            <wp:extent cx="5943600" cy="3159125"/>
+            <wp:effectExtent l="0" t="0" r="0" b="3175"/>
+            <wp:docPr id="917232893" name="Picture 1" descr="A screenshot of a computer&#10;&#10;AI-generated content may be incorrect."/>
+            <wp:cNvGraphicFramePr>
+              <a:graphicFrameLocks xmlns:a="http://schemas.openxmlformats.org/drawingml/2006/main" noChangeAspect="1"/>
+            </wp:cNvGraphicFramePr>
+            <a:graphic xmlns:a="http://schemas.openxmlformats.org/drawingml/2006/main">
+              <a:graphicData uri="http://schemas.openxmlformats.org/drawingml/2006/picture">
+                <pic:pic xmlns:pic="http://schemas.openxmlformats.org/drawingml/2006/picture">
+                  <pic:nvPicPr>
+                    <pic:cNvPr id="917232893" name="Picture 1" descr="A screenshot of a computer&#10;&#10;AI-generated content may be incorrect."/>
+                    <pic:cNvPicPr/>
+                  </pic:nvPicPr>
+                  <pic:blipFill>
+                    <a:blip r:embed="rId12"/>
+                    <a:stretch>
+                      <a:fillRect/>
+                    </a:stretch>
+                  </pic:blipFill>
+                  <pic:spPr>
+                    <a:xfrm>
+                      <a:off x="0" y="0"/>
+                      <a:ext cx="5943600" cy="3159125"/>
+                    </a:xfrm>
+                    <a:prstGeom prst="rect">
+                      <a:avLst/>
+                    </a:prstGeom>
+                  </pic:spPr>
+                </pic:pic>
+              </a:graphicData>
+            </a:graphic>
+          </wp:inline>
+        </w:drawing>
+      </w:r>
+    </w:p>
+    <w:p>
+      <w:pPr>
+        <w:pStyle w:val="Heading2"/>
+      </w:pPr>
+      <w:r>
+        <w:t>Get One Customer</w:t>
+      </w:r>
+    </w:p>
+    <w:p>
+      <w:r>
+        <w:drawing>
+          <wp:inline distT="0" distB="0" distL="0" distR="0" wp14:anchorId="63A72A37" wp14:editId="44FB9F3F">
+            <wp:extent cx="5943600" cy="3155950"/>
+            <wp:effectExtent l="0" t="0" r="0" b="6350"/>
+            <wp:docPr id="1710941372" name="Picture 1" descr="A screenshot of a computer&#10;&#10;AI-generated content may be incorrect."/>
+            <wp:cNvGraphicFramePr>
+              <a:graphicFrameLocks xmlns:a="http://schemas.openxmlformats.org/drawingml/2006/main" noChangeAspect="1"/>
+            </wp:cNvGraphicFramePr>
+            <a:graphic xmlns:a="http://schemas.openxmlformats.org/drawingml/2006/main">
+              <a:graphicData uri="http://schemas.openxmlformats.org/drawingml/2006/picture">
+                <pic:pic xmlns:pic="http://schemas.openxmlformats.org/drawingml/2006/picture">
+                  <pic:nvPicPr>
+                    <pic:cNvPr id="1710941372" name="Picture 1" descr="A screenshot of a computer&#10;&#10;AI-generated content may be incorrect."/>
+                    <pic:cNvPicPr/>
+                  </pic:nvPicPr>
+                  <pic:blipFill>
+                    <a:blip r:embed="rId13"/>
+                    <a:stretch>
+                      <a:fillRect/>
+                    </a:stretch>
+                  </pic:blipFill>
+                  <pic:spPr>
+                    <a:xfrm>
+                      <a:off x="0" y="0"/>
+                      <a:ext cx="5943600" cy="3155950"/>
+                    </a:xfrm>
+                    <a:prstGeom prst="rect">
+                      <a:avLst/>
+                    </a:prstGeom>
+                  </pic:spPr>
+                </pic:pic>
+              </a:graphicData>
+            </a:graphic>
+          </wp:inline>
+        </w:drawing>
+      </w:r>
+    </w:p>
+    <w:p>
+      <w:pPr>
+        <w:pStyle w:val="Heading2"/>
+      </w:pPr>
+      <w:r>
+        <w:lastRenderedPageBreak/>
+        <w:t>Add a Customer</w:t>
+      </w:r>
+    </w:p>
+    <w:p>
+      <w:r>
+        <w:drawing>
+          <wp:inline distT="0" distB="0" distL="0" distR="0" wp14:anchorId="5B7BFE63" wp14:editId="4C32F9F4">
+            <wp:extent cx="5943600" cy="3155950"/>
+            <wp:effectExtent l="0" t="0" r="0" b="6350"/>
+            <wp:docPr id="1777237203" name="Picture 1" descr="A screenshot of a computer&#10;&#10;AI-generated content may be incorrect."/>
+            <wp:cNvGraphicFramePr>
+              <a:graphicFrameLocks xmlns:a="http://schemas.openxmlformats.org/drawingml/2006/main" noChangeAspect="1"/>
+            </wp:cNvGraphicFramePr>
+            <a:graphic xmlns:a="http://schemas.openxmlformats.org/drawingml/2006/main">
+              <a:graphicData uri="http://schemas.openxmlformats.org/drawingml/2006/picture">
+                <pic:pic xmlns:pic="http://schemas.openxmlformats.org/drawingml/2006/picture">
+                  <pic:nvPicPr>
+                    <pic:cNvPr id="1777237203" name="Picture 1" descr="A screenshot of a computer&#10;&#10;AI-generated content may be incorrect."/>
+                    <pic:cNvPicPr/>
+                  </pic:nvPicPr>
+                  <pic:blipFill>
+                    <a:blip r:embed="rId14"/>
+                    <a:stretch>
+                      <a:fillRect/>
+                    </a:stretch>
+                  </pic:blipFill>
+                  <pic:spPr>
+                    <a:xfrm>
+                      <a:off x="0" y="0"/>
+                      <a:ext cx="5943600" cy="3155950"/>
+                    </a:xfrm>
+                    <a:prstGeom prst="rect">
+                      <a:avLst/>
+                    </a:prstGeom>
+                  </pic:spPr>
+                </pic:pic>
+              </a:graphicData>
+            </a:graphic>
+          </wp:inline>
+        </w:drawing>
+      </w:r>
+    </w:p>
+    <w:p>
+      <w:pPr>
+        <w:pStyle w:val="Heading2"/>
+      </w:pPr>
+      <w:r>
+        <w:t>Delete a Customer</w:t>
+      </w:r>
+    </w:p>
+    <w:p>
+      <w:r>
+        <w:drawing>
+          <wp:inline distT="0" distB="0" distL="0" distR="0" wp14:anchorId="627F957C" wp14:editId="7C998661">
+            <wp:extent cx="5943600" cy="3152775"/>
+            <wp:effectExtent l="0" t="0" r="0" b="9525"/>
+            <wp:docPr id="1717893415" name="Picture 1" descr="A screenshot of a computer&#10;&#10;AI-generated content may be incorrect."/>
+            <wp:cNvGraphicFramePr>
+              <a:graphicFrameLocks xmlns:a="http://schemas.openxmlformats.org/drawingml/2006/main" noChangeAspect="1"/>
+            </wp:cNvGraphicFramePr>
+            <a:graphic xmlns:a="http://schemas.openxmlformats.org/drawingml/2006/main">
+              <a:graphicData uri="http://schemas.openxmlformats.org/drawingml/2006/picture">
+                <pic:pic xmlns:pic="http://schemas.openxmlformats.org/drawingml/2006/picture">
+                  <pic:nvPicPr>
+                    <pic:cNvPr id="1717893415" name="Picture 1" descr="A screenshot of a computer&#10;&#10;AI-generated content may be incorrect."/>
+                    <pic:cNvPicPr/>
+                  </pic:nvPicPr>
+                  <pic:blipFill>
+                    <a:blip r:embed="rId15"/>
+                    <a:stretch>
+                      <a:fillRect/>
+                    </a:stretch>
+                  </pic:blipFill>
+                  <pic:spPr>
+                    <a:xfrm>
+                      <a:off x="0" y="0"/>
+                      <a:ext cx="5943600" cy="3152775"/>
+                    </a:xfrm>
+                    <a:prstGeom prst="rect">
+                      <a:avLst/>
+                    </a:prstGeom>
+                  </pic:spPr>
+                </pic:pic>
+              </a:graphicData>
+            </a:graphic>
+          </wp:inline>
+        </w:drawing>
+      </w:r>
+    </w:p>
+    <w:p>
+      <w:r>
+        <w:lastRenderedPageBreak/>
+        <w:drawing>
+          <wp:inline distT="0" distB="0" distL="0" distR="0" wp14:anchorId="472C0473" wp14:editId="0370F2F2">
+            <wp:extent cx="5943600" cy="3159125"/>
+            <wp:effectExtent l="0" t="0" r="0" b="3175"/>
+            <wp:docPr id="623798738" name="Picture 1" descr="A screenshot of a computer&#10;&#10;AI-generated content may be incorrect."/>
+            <wp:cNvGraphicFramePr>
+              <a:graphicFrameLocks xmlns:a="http://schemas.openxmlformats.org/drawingml/2006/main" noChangeAspect="1"/>
+            </wp:cNvGraphicFramePr>
+            <a:graphic xmlns:a="http://schemas.openxmlformats.org/drawingml/2006/main">
+              <a:graphicData uri="http://schemas.openxmlformats.org/drawingml/2006/picture">
+                <pic:pic xmlns:pic="http://schemas.openxmlformats.org/drawingml/2006/picture">
+                  <pic:nvPicPr>
+                    <pic:cNvPr id="623798738" name="Picture 1" descr="A screenshot of a computer&#10;&#10;AI-generated content may be incorrect."/>
+                    <pic:cNvPicPr/>
+                  </pic:nvPicPr>
+                  <pic:blipFill>
+                    <a:blip r:embed="rId16"/>
+                    <a:stretch>
+                      <a:fillRect/>
+                    </a:stretch>
+                  </pic:blipFill>
+                  <pic:spPr>
+                    <a:xfrm>
+                      <a:off x="0" y="0"/>
+                      <a:ext cx="5943600" cy="3159125"/>
+                    </a:xfrm>
+                    <a:prstGeom prst="rect">
+                      <a:avLst/>
+                    </a:prstGeom>
+                  </pic:spPr>
+                </pic:pic>
+              </a:graphicData>
+            </a:graphic>
+          </wp:inline>
+        </w:drawing>
+      </w:r>
+    </w:p>
+    <w:p>
+      <w:pPr>
+        <w:pStyle w:val="Heading2"/>
+      </w:pPr>
+      <w:r>
+        <w:t>Update a Customer</w:t>
+      </w:r>
+    </w:p>
+    <w:p>
+      <w:r>
+        <w:drawing>
+          <wp:inline distT="0" distB="0" distL="0" distR="0" wp14:anchorId="5B2130B6" wp14:editId="5A163DD7">
+            <wp:extent cx="5943600" cy="3165475"/>
+            <wp:effectExtent l="0" t="0" r="0" b="0"/>
+            <wp:docPr id="2082773048" name="Picture 1" descr="A screenshot of a computer&#10;&#10;AI-generated content may be incorrect."/>
+            <wp:cNvGraphicFramePr>
+              <a:graphicFrameLocks xmlns:a="http://schemas.openxmlformats.org/drawingml/2006/main" noChangeAspect="1"/>
+            </wp:cNvGraphicFramePr>
+            <a:graphic xmlns:a="http://schemas.openxmlformats.org/drawingml/2006/main">
+              <a:graphicData uri="http://schemas.openxmlformats.org/drawingml/2006/picture">
+                <pic:pic xmlns:pic="http://schemas.openxmlformats.org/drawingml/2006/picture">
+                  <pic:nvPicPr>
+                    <pic:cNvPr id="2082773048" name="Picture 1" descr="A screenshot of a computer&#10;&#10;AI-generated content may be incorrect."/>
+                    <pic:cNvPicPr/>
+                  </pic:nvPicPr>
+                  <pic:blipFill>
+                    <a:blip r:embed="rId17"/>
+                    <a:stretch>
+                      <a:fillRect/>
+                    </a:stretch>
+                  </pic:blipFill>
+                  <pic:spPr>
+                    <a:xfrm>
+                      <a:off x="0" y="0"/>
+                      <a:ext cx="5943600" cy="3165475"/>
+                    </a:xfrm>
+                    <a:prstGeom prst="rect">
+                      <a:avLst/>
+                    </a:prstGeom>
+                  </pic:spPr>
+                </pic:pic>
+              </a:graphicData>
+            </a:graphic>
+          </wp:inline>
+        </w:drawing>
+      </w:r>
+    </w:p>
+    <w:p>
+      <w:r>
+        <w:lastRenderedPageBreak/>
+        <w:drawing>
+          <wp:inline distT="0" distB="0" distL="0" distR="0" wp14:anchorId="61A9ECFB" wp14:editId="703A106E">
+            <wp:extent cx="5943600" cy="3152775"/>
+            <wp:effectExtent l="0" t="0" r="0" b="9525"/>
+            <wp:docPr id="1844645789" name="Picture 1" descr="A screenshot of a computer&#10;&#10;AI-generated content may be incorrect."/>
+            <wp:cNvGraphicFramePr>
+              <a:graphicFrameLocks xmlns:a="http://schemas.openxmlformats.org/drawingml/2006/main" noChangeAspect="1"/>
+            </wp:cNvGraphicFramePr>
+            <a:graphic xmlns:a="http://schemas.openxmlformats.org/drawingml/2006/main">
+              <a:graphicData uri="http://schemas.openxmlformats.org/drawingml/2006/picture">
+                <pic:pic xmlns:pic="http://schemas.openxmlformats.org/drawingml/2006/picture">
+                  <pic:nvPicPr>
+                    <pic:cNvPr id="1844645789" name="Picture 1" descr="A screenshot of a computer&#10;&#10;AI-generated content may be incorrect."/>
+                    <pic:cNvPicPr/>
+                  </pic:nvPicPr>
+                  <pic:blipFill>
+                    <a:blip r:embed="rId18"/>
+                    <a:stretch>
+                      <a:fillRect/>
+                    </a:stretch>
+                  </pic:blipFill>
+                  <pic:spPr>
+                    <a:xfrm>
+                      <a:off x="0" y="0"/>
+                      <a:ext cx="5943600" cy="3152775"/>
+                    </a:xfrm>
+                    <a:prstGeom prst="rect">
+                      <a:avLst/>
+                    </a:prstGeom>
+                  </pic:spPr>
+                </pic:pic>
+              </a:graphicData>
+            </a:graphic>
+          </wp:inline>
+        </w:drawing>
+      </w:r>
+    </w:p>
+    <w:p>
+      <w:pPr>
+        <w:pStyle w:val="Heading1"/>
+      </w:pPr>
+      <w:r>
+        <w:t>Product REST API</w:t>
+      </w:r>
+    </w:p>
     <w:sectPr>
       <w:pgSz w:w="12240" w:h="15840"/>
       <w:pgMar w:top="1440" w:right="1440" w:bottom="1440" w:left="1440" w:header="720" w:footer="720" w:gutter="0"/>

</xml_diff>